<commit_message>
Khái niệm Machine learning
Khái niệm về machine learning do Siêu tìm hiểu được
</commit_message>
<xml_diff>
--- a/Báo Cáo Trí Tuệ Nhân Tạo.docx
+++ b/Báo Cáo Trí Tuệ Nhân Tạo.docx
@@ -63,7 +63,7 @@
                           <pic:cNvPicPr preferRelativeResize="0"/>
                         </pic:nvPicPr>
                         <pic:blipFill>
-                          <a:blip r:embed="rId6"/>
+                          <a:blip r:embed="rId7"/>
                           <a:srcRect/>
                           <a:stretch>
                             <a:fillRect/>
@@ -149,18 +149,21 @@
     <w:p>
       <w:pPr>
         <w:ind w:firstLine="0"/>
-        <w:rPr>
-          <w:b/>
-        </w:rPr>
-      </w:pPr>
-    </w:p>
-    <w:p>
-      <w:pPr>
-        <w:ind w:firstLine="0"/>
-        <w:rPr>
-          <w:b/>
-        </w:rPr>
-      </w:pPr>
+        <w:jc w:val="center"/>
+        <w:rPr>
+          <w:b/>
+          <w:sz w:val="30"/>
+          <w:szCs w:val="30"/>
+        </w:rPr>
+      </w:pPr>
+      <w:r>
+        <w:rPr>
+          <w:b/>
+          <w:sz w:val="30"/>
+          <w:szCs w:val="30"/>
+        </w:rPr>
+        <w:t>BÁO CÁO TRÍ TUỆ NHÂN TẠO</w:t>
+      </w:r>
     </w:p>
     <w:p>
       <w:pPr>
@@ -168,18 +171,16 @@
         <w:jc w:val="center"/>
         <w:rPr>
           <w:b/>
-          <w:sz w:val="30"/>
-          <w:szCs w:val="30"/>
-        </w:rPr>
-      </w:pPr>
-      <w:r>
-        <w:rPr>
-          <w:b/>
-          <w:sz w:val="30"/>
-          <w:szCs w:val="30"/>
-        </w:rPr>
-        <w:t>BÁO CÁO TRÍ TUỆ NHÂN TẠO</w:t>
-      </w:r>
+        </w:rPr>
+      </w:pPr>
+    </w:p>
+    <w:p>
+      <w:pPr>
+        <w:ind w:firstLine="0"/>
+        <w:rPr>
+          <w:b/>
+        </w:rPr>
+      </w:pPr>
     </w:p>
     <w:p>
       <w:pPr>
@@ -194,33 +195,6 @@
       <w:pPr>
         <w:ind w:firstLine="0"/>
         <w:jc w:val="center"/>
-        <w:rPr>
-          <w:b/>
-        </w:rPr>
-      </w:pPr>
-    </w:p>
-    <w:p>
-      <w:pPr>
-        <w:ind w:firstLine="0"/>
-        <w:jc w:val="center"/>
-        <w:rPr>
-          <w:b/>
-        </w:rPr>
-      </w:pPr>
-    </w:p>
-    <w:p>
-      <w:pPr>
-        <w:ind w:firstLine="0"/>
-        <w:jc w:val="center"/>
-        <w:rPr>
-          <w:b/>
-        </w:rPr>
-      </w:pPr>
-    </w:p>
-    <w:p>
-      <w:pPr>
-        <w:ind w:firstLine="0"/>
-        <w:jc w:val="center"/>
       </w:pPr>
       <w:r>
         <w:rPr>
@@ -244,7 +218,15 @@
           <w:sz w:val="40"/>
           <w:szCs w:val="40"/>
         </w:rPr>
-        <w:t xml:space="preserve"> ÁP DỤNG VÀO BÀI TOÁN CỤ THỂ</w:t>
+        <w:t xml:space="preserve"> ÁP DỤNG VÀO BÀI TOÁN </w:t>
+      </w:r>
+      <w:r>
+        <w:rPr>
+          <w:b/>
+          <w:sz w:val="40"/>
+          <w:szCs w:val="40"/>
+        </w:rPr>
+        <w:t>DỰ ĐOÁN KHẢ NĂNG MẮC BỆNH TIM MẠCH</w:t>
       </w:r>
     </w:p>
     <w:p>
@@ -577,6 +559,13 @@
         </w:rPr>
         <w:tab/>
         <w:t>218</w:t>
+      </w:r>
+      <w:r>
+        <w:rPr>
+          <w:sz w:val="28"/>
+          <w:szCs w:val="28"/>
+        </w:rPr>
+        <w:t>0606946</w:t>
       </w:r>
     </w:p>
     <w:p>
@@ -759,13 +748,23 @@
     </w:p>
     <w:p>
       <w:pPr>
+        <w:spacing w:line="600" w:lineRule="auto"/>
+        <w:ind w:firstLine="0"/>
+        <w:rPr>
+          <w:sz w:val="24"/>
+          <w:szCs w:val="24"/>
+        </w:rPr>
+      </w:pPr>
+    </w:p>
+    <w:p>
+      <w:pPr>
         <w:tabs>
           <w:tab w:val="left" w:pos="4680"/>
         </w:tabs>
         <w:ind w:firstLine="0"/>
         <w:jc w:val="center"/>
         <w:sectPr>
-          <w:headerReference w:type="first" r:id="rId7"/>
+          <w:headerReference w:type="first" r:id="rId8"/>
           <w:pgSz w:w="11907" w:h="16840"/>
           <w:pgMar w:top="1134" w:right="1134" w:bottom="1134" w:left="1701" w:header="720" w:footer="720" w:gutter="0"/>
           <w:pgBorders w:display="firstPage" w:offsetFrom="page">
@@ -781,18 +780,1831 @@
       <w:bookmarkStart w:id="1" w:name="_30j0zll" w:colFirst="0" w:colLast="0"/>
       <w:bookmarkEnd w:id="1"/>
       <w:r>
-        <w:t xml:space="preserve">TP. </w:t>
-      </w:r>
-      <w:proofErr w:type="spellStart"/>
-      <w:r>
-        <w:t>Hồ</w:t>
+        <w:t>TP. H</w:t>
+      </w:r>
+      <w:proofErr w:type="spellStart"/>
+      <w:r>
+        <w:t>ồ</w:t>
       </w:r>
       <w:proofErr w:type="spellEnd"/>
       <w:r>
         <w:t xml:space="preserve"> Chí Minh, 2023</w:t>
       </w:r>
     </w:p>
+    <w:p>
+      <w:pPr>
+        <w:pStyle w:val="Heading1"/>
+        <w:jc w:val="center"/>
+        <w:rPr>
+          <w:rFonts w:ascii="Times New Roman" w:hAnsi="Times New Roman" w:cs="Times New Roman"/>
+          <w:b/>
+          <w:bCs/>
+          <w:color w:val="auto"/>
+          <w:sz w:val="26"/>
+          <w:szCs w:val="26"/>
+        </w:rPr>
+      </w:pPr>
+      <w:r>
+        <w:rPr>
+          <w:rFonts w:ascii="Times New Roman" w:hAnsi="Times New Roman" w:cs="Times New Roman"/>
+          <w:b/>
+          <w:bCs/>
+          <w:color w:val="auto"/>
+          <w:sz w:val="26"/>
+          <w:szCs w:val="26"/>
+        </w:rPr>
+        <w:lastRenderedPageBreak/>
+        <w:t>LỜI CẢM ƠN</w:t>
+      </w:r>
+    </w:p>
     <w:p/>
+    <w:p>
+      <w:proofErr w:type="spellStart"/>
+      <w:r>
+        <w:t>Lời</w:t>
+      </w:r>
+      <w:proofErr w:type="spellEnd"/>
+      <w:r>
+        <w:t xml:space="preserve"> </w:t>
+      </w:r>
+      <w:proofErr w:type="spellStart"/>
+      <w:r>
+        <w:t>đầu</w:t>
+      </w:r>
+      <w:proofErr w:type="spellEnd"/>
+      <w:r>
+        <w:t xml:space="preserve"> </w:t>
+      </w:r>
+      <w:proofErr w:type="spellStart"/>
+      <w:r>
+        <w:t>tiên</w:t>
+      </w:r>
+      <w:proofErr w:type="spellEnd"/>
+      <w:r>
+        <w:t xml:space="preserve">, </w:t>
+      </w:r>
+      <w:proofErr w:type="spellStart"/>
+      <w:r>
+        <w:t>chúng</w:t>
+      </w:r>
+      <w:proofErr w:type="spellEnd"/>
+      <w:r>
+        <w:t xml:space="preserve"> </w:t>
+      </w:r>
+      <w:proofErr w:type="spellStart"/>
+      <w:r>
+        <w:t>em</w:t>
+      </w:r>
+      <w:proofErr w:type="spellEnd"/>
+      <w:r>
+        <w:t xml:space="preserve"> </w:t>
+      </w:r>
+      <w:proofErr w:type="spellStart"/>
+      <w:r>
+        <w:t>xin</w:t>
+      </w:r>
+      <w:proofErr w:type="spellEnd"/>
+      <w:r>
+        <w:t xml:space="preserve"> </w:t>
+      </w:r>
+      <w:proofErr w:type="spellStart"/>
+      <w:r>
+        <w:t>chân</w:t>
+      </w:r>
+      <w:proofErr w:type="spellEnd"/>
+      <w:r>
+        <w:t xml:space="preserve"> </w:t>
+      </w:r>
+      <w:proofErr w:type="spellStart"/>
+      <w:r>
+        <w:t>thành</w:t>
+      </w:r>
+      <w:proofErr w:type="spellEnd"/>
+      <w:r>
+        <w:t xml:space="preserve"> </w:t>
+      </w:r>
+      <w:proofErr w:type="spellStart"/>
+      <w:r>
+        <w:t>cảm</w:t>
+      </w:r>
+      <w:proofErr w:type="spellEnd"/>
+      <w:r>
+        <w:t xml:space="preserve"> </w:t>
+      </w:r>
+      <w:proofErr w:type="spellStart"/>
+      <w:r>
+        <w:t>ơn</w:t>
+      </w:r>
+      <w:proofErr w:type="spellEnd"/>
+      <w:r>
+        <w:t xml:space="preserve"> </w:t>
+      </w:r>
+      <w:proofErr w:type="spellStart"/>
+      <w:proofErr w:type="gramStart"/>
+      <w:r>
+        <w:t>TS.Vũ</w:t>
+      </w:r>
+      <w:proofErr w:type="spellEnd"/>
+      <w:proofErr w:type="gramEnd"/>
+      <w:r>
+        <w:t xml:space="preserve"> Thanh </w:t>
+      </w:r>
+      <w:proofErr w:type="spellStart"/>
+      <w:r>
+        <w:t>Hiền</w:t>
+      </w:r>
+      <w:proofErr w:type="spellEnd"/>
+      <w:r>
+        <w:t xml:space="preserve"> </w:t>
+      </w:r>
+      <w:proofErr w:type="spellStart"/>
+      <w:r>
+        <w:t>hướng</w:t>
+      </w:r>
+      <w:proofErr w:type="spellEnd"/>
+      <w:r>
+        <w:t xml:space="preserve"> </w:t>
+      </w:r>
+      <w:proofErr w:type="spellStart"/>
+      <w:r>
+        <w:t>dẫn</w:t>
+      </w:r>
+      <w:proofErr w:type="spellEnd"/>
+      <w:r>
+        <w:t xml:space="preserve"> </w:t>
+      </w:r>
+      <w:proofErr w:type="spellStart"/>
+      <w:r>
+        <w:t>đồ</w:t>
+      </w:r>
+      <w:proofErr w:type="spellEnd"/>
+      <w:r>
+        <w:t xml:space="preserve"> </w:t>
+      </w:r>
+      <w:proofErr w:type="spellStart"/>
+      <w:r>
+        <w:t>án</w:t>
+      </w:r>
+      <w:proofErr w:type="spellEnd"/>
+      <w:r>
+        <w:t xml:space="preserve"> </w:t>
+      </w:r>
+      <w:proofErr w:type="spellStart"/>
+      <w:r>
+        <w:t>môn</w:t>
+      </w:r>
+      <w:proofErr w:type="spellEnd"/>
+      <w:r>
+        <w:t xml:space="preserve"> </w:t>
+      </w:r>
+      <w:proofErr w:type="spellStart"/>
+      <w:r>
+        <w:t>học</w:t>
+      </w:r>
+      <w:proofErr w:type="spellEnd"/>
+      <w:r>
+        <w:t xml:space="preserve"> </w:t>
+      </w:r>
+      <w:proofErr w:type="spellStart"/>
+      <w:r>
+        <w:t>cho</w:t>
+      </w:r>
+      <w:proofErr w:type="spellEnd"/>
+      <w:r>
+        <w:t xml:space="preserve"> </w:t>
+      </w:r>
+      <w:proofErr w:type="spellStart"/>
+      <w:r>
+        <w:t>chúng</w:t>
+      </w:r>
+      <w:proofErr w:type="spellEnd"/>
+      <w:r>
+        <w:t xml:space="preserve"> </w:t>
+      </w:r>
+      <w:proofErr w:type="spellStart"/>
+      <w:r>
+        <w:t>em</w:t>
+      </w:r>
+      <w:proofErr w:type="spellEnd"/>
+      <w:r>
+        <w:t>.</w:t>
+      </w:r>
+    </w:p>
+    <w:p>
+      <w:r>
+        <w:t xml:space="preserve">Sau </w:t>
+      </w:r>
+      <w:proofErr w:type="spellStart"/>
+      <w:r>
+        <w:t>thời</w:t>
+      </w:r>
+      <w:proofErr w:type="spellEnd"/>
+      <w:r>
+        <w:t xml:space="preserve"> </w:t>
+      </w:r>
+      <w:proofErr w:type="spellStart"/>
+      <w:r>
+        <w:t>gian</w:t>
+      </w:r>
+      <w:proofErr w:type="spellEnd"/>
+      <w:r>
+        <w:t xml:space="preserve"> </w:t>
+      </w:r>
+      <w:proofErr w:type="spellStart"/>
+      <w:r>
+        <w:t>học</w:t>
+      </w:r>
+      <w:proofErr w:type="spellEnd"/>
+      <w:r>
+        <w:t xml:space="preserve"> </w:t>
+      </w:r>
+      <w:proofErr w:type="spellStart"/>
+      <w:r>
+        <w:t>tập</w:t>
+      </w:r>
+      <w:proofErr w:type="spellEnd"/>
+      <w:r>
+        <w:t xml:space="preserve"> </w:t>
+      </w:r>
+      <w:proofErr w:type="spellStart"/>
+      <w:r>
+        <w:t>và</w:t>
+      </w:r>
+      <w:proofErr w:type="spellEnd"/>
+      <w:r>
+        <w:t xml:space="preserve"> </w:t>
+      </w:r>
+      <w:proofErr w:type="spellStart"/>
+      <w:r>
+        <w:t>tìm</w:t>
+      </w:r>
+      <w:proofErr w:type="spellEnd"/>
+      <w:r>
+        <w:t xml:space="preserve"> </w:t>
+      </w:r>
+      <w:proofErr w:type="spellStart"/>
+      <w:r>
+        <w:t>hiểu</w:t>
+      </w:r>
+      <w:proofErr w:type="spellEnd"/>
+      <w:r>
+        <w:t xml:space="preserve"> </w:t>
+      </w:r>
+      <w:proofErr w:type="spellStart"/>
+      <w:r>
+        <w:t>dưới</w:t>
+      </w:r>
+      <w:proofErr w:type="spellEnd"/>
+      <w:r>
+        <w:t xml:space="preserve"> </w:t>
+      </w:r>
+      <w:proofErr w:type="spellStart"/>
+      <w:r>
+        <w:t>sự</w:t>
+      </w:r>
+      <w:proofErr w:type="spellEnd"/>
+      <w:r>
+        <w:t xml:space="preserve"> </w:t>
+      </w:r>
+      <w:proofErr w:type="spellStart"/>
+      <w:r>
+        <w:t>hướng</w:t>
+      </w:r>
+      <w:proofErr w:type="spellEnd"/>
+      <w:r>
+        <w:t xml:space="preserve"> </w:t>
+      </w:r>
+      <w:proofErr w:type="spellStart"/>
+      <w:r>
+        <w:t>dẫn</w:t>
+      </w:r>
+      <w:proofErr w:type="spellEnd"/>
+      <w:r>
+        <w:t xml:space="preserve"> </w:t>
+      </w:r>
+      <w:proofErr w:type="spellStart"/>
+      <w:r>
+        <w:t>tận</w:t>
+      </w:r>
+      <w:proofErr w:type="spellEnd"/>
+      <w:r>
+        <w:t xml:space="preserve"> </w:t>
+      </w:r>
+      <w:proofErr w:type="spellStart"/>
+      <w:r>
+        <w:t>tình</w:t>
+      </w:r>
+      <w:proofErr w:type="spellEnd"/>
+      <w:r>
+        <w:t xml:space="preserve"> </w:t>
+      </w:r>
+      <w:proofErr w:type="spellStart"/>
+      <w:r>
+        <w:t>của</w:t>
+      </w:r>
+      <w:proofErr w:type="spellEnd"/>
+      <w:r>
+        <w:t xml:space="preserve"> </w:t>
+      </w:r>
+      <w:proofErr w:type="spellStart"/>
+      <w:r>
+        <w:t>thầy</w:t>
+      </w:r>
+      <w:proofErr w:type="spellEnd"/>
+      <w:r>
+        <w:t xml:space="preserve">, </w:t>
+      </w:r>
+      <w:proofErr w:type="spellStart"/>
+      <w:r>
+        <w:t>chúng</w:t>
+      </w:r>
+      <w:proofErr w:type="spellEnd"/>
+      <w:r>
+        <w:t xml:space="preserve"> </w:t>
+      </w:r>
+      <w:proofErr w:type="spellStart"/>
+      <w:r>
+        <w:t>em</w:t>
+      </w:r>
+      <w:proofErr w:type="spellEnd"/>
+      <w:r>
+        <w:t xml:space="preserve"> </w:t>
+      </w:r>
+      <w:proofErr w:type="spellStart"/>
+      <w:r>
+        <w:t>đã</w:t>
+      </w:r>
+      <w:proofErr w:type="spellEnd"/>
+      <w:r>
+        <w:t xml:space="preserve"> </w:t>
+      </w:r>
+      <w:proofErr w:type="spellStart"/>
+      <w:r>
+        <w:t>rút</w:t>
+      </w:r>
+      <w:proofErr w:type="spellEnd"/>
+      <w:r>
+        <w:t xml:space="preserve"> </w:t>
+      </w:r>
+      <w:proofErr w:type="spellStart"/>
+      <w:r>
+        <w:t>ra</w:t>
+      </w:r>
+      <w:proofErr w:type="spellEnd"/>
+      <w:r>
+        <w:t xml:space="preserve"> </w:t>
+      </w:r>
+      <w:proofErr w:type="spellStart"/>
+      <w:r>
+        <w:t>được</w:t>
+      </w:r>
+      <w:proofErr w:type="spellEnd"/>
+      <w:r>
+        <w:t xml:space="preserve"> </w:t>
+      </w:r>
+      <w:proofErr w:type="spellStart"/>
+      <w:r>
+        <w:t>nhiều</w:t>
+      </w:r>
+      <w:proofErr w:type="spellEnd"/>
+      <w:r>
+        <w:t xml:space="preserve"> </w:t>
+      </w:r>
+      <w:proofErr w:type="spellStart"/>
+      <w:r>
+        <w:t>kinh</w:t>
+      </w:r>
+      <w:proofErr w:type="spellEnd"/>
+      <w:r>
+        <w:t xml:space="preserve"> </w:t>
+      </w:r>
+      <w:proofErr w:type="spellStart"/>
+      <w:r>
+        <w:t>nghiệm</w:t>
+      </w:r>
+      <w:proofErr w:type="spellEnd"/>
+      <w:r>
+        <w:t xml:space="preserve"> </w:t>
+      </w:r>
+      <w:proofErr w:type="spellStart"/>
+      <w:r>
+        <w:t>quý</w:t>
+      </w:r>
+      <w:proofErr w:type="spellEnd"/>
+      <w:r>
+        <w:t xml:space="preserve"> </w:t>
+      </w:r>
+      <w:proofErr w:type="spellStart"/>
+      <w:r>
+        <w:t>báu</w:t>
+      </w:r>
+      <w:proofErr w:type="spellEnd"/>
+      <w:r>
+        <w:t xml:space="preserve"> </w:t>
+      </w:r>
+      <w:proofErr w:type="spellStart"/>
+      <w:r>
+        <w:t>về</w:t>
+      </w:r>
+      <w:proofErr w:type="spellEnd"/>
+      <w:r>
+        <w:t xml:space="preserve"> </w:t>
+      </w:r>
+      <w:proofErr w:type="spellStart"/>
+      <w:r>
+        <w:t>khả</w:t>
+      </w:r>
+      <w:proofErr w:type="spellEnd"/>
+      <w:r>
+        <w:t xml:space="preserve"> </w:t>
+      </w:r>
+      <w:proofErr w:type="spellStart"/>
+      <w:r>
+        <w:t>năng</w:t>
+      </w:r>
+      <w:proofErr w:type="spellEnd"/>
+      <w:r>
+        <w:t xml:space="preserve"> </w:t>
+      </w:r>
+      <w:proofErr w:type="spellStart"/>
+      <w:r>
+        <w:t>phân</w:t>
+      </w:r>
+      <w:proofErr w:type="spellEnd"/>
+      <w:r>
+        <w:t xml:space="preserve"> </w:t>
+      </w:r>
+      <w:proofErr w:type="spellStart"/>
+      <w:r>
+        <w:t>tích</w:t>
+      </w:r>
+      <w:proofErr w:type="spellEnd"/>
+      <w:r>
+        <w:t xml:space="preserve"> </w:t>
+      </w:r>
+      <w:proofErr w:type="spellStart"/>
+      <w:r>
+        <w:t>và</w:t>
+      </w:r>
+      <w:proofErr w:type="spellEnd"/>
+      <w:r>
+        <w:t xml:space="preserve"> </w:t>
+      </w:r>
+      <w:proofErr w:type="spellStart"/>
+      <w:r>
+        <w:t>thiết</w:t>
+      </w:r>
+      <w:proofErr w:type="spellEnd"/>
+      <w:r>
+        <w:t xml:space="preserve"> </w:t>
+      </w:r>
+      <w:proofErr w:type="spellStart"/>
+      <w:r>
+        <w:t>kế</w:t>
+      </w:r>
+      <w:proofErr w:type="spellEnd"/>
+      <w:r>
+        <w:t xml:space="preserve"> </w:t>
+      </w:r>
+      <w:proofErr w:type="spellStart"/>
+      <w:r>
+        <w:t>cũng</w:t>
+      </w:r>
+      <w:proofErr w:type="spellEnd"/>
+      <w:r>
+        <w:t xml:space="preserve"> </w:t>
+      </w:r>
+      <w:proofErr w:type="spellStart"/>
+      <w:r>
+        <w:t>như</w:t>
+      </w:r>
+      <w:proofErr w:type="spellEnd"/>
+      <w:r>
+        <w:t xml:space="preserve"> </w:t>
+      </w:r>
+      <w:proofErr w:type="spellStart"/>
+      <w:r>
+        <w:t>kĩ</w:t>
+      </w:r>
+      <w:proofErr w:type="spellEnd"/>
+      <w:r>
+        <w:t xml:space="preserve"> </w:t>
+      </w:r>
+      <w:proofErr w:type="spellStart"/>
+      <w:r>
+        <w:t>năng</w:t>
+      </w:r>
+      <w:proofErr w:type="spellEnd"/>
+      <w:r>
+        <w:t xml:space="preserve"> </w:t>
+      </w:r>
+      <w:proofErr w:type="spellStart"/>
+      <w:r>
+        <w:t>làm</w:t>
+      </w:r>
+      <w:proofErr w:type="spellEnd"/>
+      <w:r>
+        <w:t xml:space="preserve"> </w:t>
+      </w:r>
+      <w:proofErr w:type="spellStart"/>
+      <w:r>
+        <w:t>việc</w:t>
+      </w:r>
+      <w:proofErr w:type="spellEnd"/>
+      <w:r>
+        <w:t xml:space="preserve"> </w:t>
+      </w:r>
+      <w:proofErr w:type="spellStart"/>
+      <w:r>
+        <w:t>mà</w:t>
+      </w:r>
+      <w:proofErr w:type="spellEnd"/>
+      <w:r>
+        <w:t xml:space="preserve"> </w:t>
+      </w:r>
+      <w:proofErr w:type="spellStart"/>
+      <w:r>
+        <w:t>không</w:t>
+      </w:r>
+      <w:proofErr w:type="spellEnd"/>
+      <w:r>
+        <w:t xml:space="preserve"> </w:t>
+      </w:r>
+      <w:proofErr w:type="spellStart"/>
+      <w:r>
+        <w:t>chỉ</w:t>
+      </w:r>
+      <w:proofErr w:type="spellEnd"/>
+      <w:r>
+        <w:t xml:space="preserve"> </w:t>
+      </w:r>
+      <w:proofErr w:type="spellStart"/>
+      <w:r>
+        <w:t>đơn</w:t>
+      </w:r>
+      <w:proofErr w:type="spellEnd"/>
+      <w:r>
+        <w:t xml:space="preserve"> </w:t>
+      </w:r>
+      <w:proofErr w:type="spellStart"/>
+      <w:r>
+        <w:t>giản</w:t>
+      </w:r>
+      <w:proofErr w:type="spellEnd"/>
+      <w:r>
+        <w:t xml:space="preserve"> </w:t>
+      </w:r>
+      <w:proofErr w:type="spellStart"/>
+      <w:r>
+        <w:t>là</w:t>
+      </w:r>
+      <w:proofErr w:type="spellEnd"/>
+      <w:r>
+        <w:t xml:space="preserve"> </w:t>
+      </w:r>
+      <w:proofErr w:type="spellStart"/>
+      <w:r>
+        <w:t>đọc</w:t>
+      </w:r>
+      <w:proofErr w:type="spellEnd"/>
+      <w:r>
+        <w:t xml:space="preserve"> </w:t>
+      </w:r>
+      <w:proofErr w:type="spellStart"/>
+      <w:r>
+        <w:t>trong</w:t>
+      </w:r>
+      <w:proofErr w:type="spellEnd"/>
+      <w:r>
+        <w:t xml:space="preserve"> </w:t>
+      </w:r>
+      <w:proofErr w:type="spellStart"/>
+      <w:r>
+        <w:t>sách</w:t>
+      </w:r>
+      <w:proofErr w:type="spellEnd"/>
+      <w:r>
+        <w:t xml:space="preserve">, </w:t>
+      </w:r>
+      <w:proofErr w:type="spellStart"/>
+      <w:r>
+        <w:t>vở</w:t>
+      </w:r>
+      <w:proofErr w:type="spellEnd"/>
+      <w:r>
+        <w:t xml:space="preserve"> </w:t>
+      </w:r>
+      <w:proofErr w:type="spellStart"/>
+      <w:r>
+        <w:t>có</w:t>
+      </w:r>
+      <w:proofErr w:type="spellEnd"/>
+      <w:r>
+        <w:t xml:space="preserve"> </w:t>
+      </w:r>
+      <w:proofErr w:type="spellStart"/>
+      <w:r>
+        <w:t>thể</w:t>
+      </w:r>
+      <w:proofErr w:type="spellEnd"/>
+      <w:r>
+        <w:t xml:space="preserve"> </w:t>
+      </w:r>
+      <w:proofErr w:type="spellStart"/>
+      <w:r>
+        <w:t>có</w:t>
+      </w:r>
+      <w:proofErr w:type="spellEnd"/>
+      <w:r>
+        <w:t xml:space="preserve"> </w:t>
+      </w:r>
+      <w:proofErr w:type="spellStart"/>
+      <w:r>
+        <w:t>được</w:t>
+      </w:r>
+      <w:proofErr w:type="spellEnd"/>
+      <w:r>
+        <w:t xml:space="preserve"> </w:t>
+      </w:r>
+      <w:proofErr w:type="spellStart"/>
+      <w:r>
+        <w:t>và</w:t>
+      </w:r>
+      <w:proofErr w:type="spellEnd"/>
+      <w:r>
+        <w:t xml:space="preserve"> </w:t>
+      </w:r>
+      <w:proofErr w:type="spellStart"/>
+      <w:r>
+        <w:t>một</w:t>
+      </w:r>
+      <w:proofErr w:type="spellEnd"/>
+      <w:r>
+        <w:t xml:space="preserve"> </w:t>
+      </w:r>
+      <w:proofErr w:type="spellStart"/>
+      <w:r>
+        <w:t>lần</w:t>
+      </w:r>
+      <w:proofErr w:type="spellEnd"/>
+      <w:r>
+        <w:t xml:space="preserve"> </w:t>
+      </w:r>
+      <w:proofErr w:type="spellStart"/>
+      <w:r>
+        <w:t>nữa</w:t>
+      </w:r>
+      <w:proofErr w:type="spellEnd"/>
+      <w:r>
+        <w:t xml:space="preserve"> </w:t>
+      </w:r>
+      <w:proofErr w:type="spellStart"/>
+      <w:r>
+        <w:t>chúng</w:t>
+      </w:r>
+      <w:proofErr w:type="spellEnd"/>
+      <w:r>
+        <w:t xml:space="preserve"> </w:t>
+      </w:r>
+      <w:proofErr w:type="spellStart"/>
+      <w:r>
+        <w:t>em</w:t>
+      </w:r>
+      <w:proofErr w:type="spellEnd"/>
+      <w:r>
+        <w:t xml:space="preserve"> </w:t>
+      </w:r>
+      <w:proofErr w:type="spellStart"/>
+      <w:r>
+        <w:t>xin</w:t>
+      </w:r>
+      <w:proofErr w:type="spellEnd"/>
+      <w:r>
+        <w:t xml:space="preserve"> </w:t>
+      </w:r>
+      <w:proofErr w:type="spellStart"/>
+      <w:r>
+        <w:t>gửi</w:t>
+      </w:r>
+      <w:proofErr w:type="spellEnd"/>
+      <w:r>
+        <w:t xml:space="preserve"> </w:t>
+      </w:r>
+      <w:proofErr w:type="spellStart"/>
+      <w:r>
+        <w:t>lời</w:t>
+      </w:r>
+      <w:proofErr w:type="spellEnd"/>
+      <w:r>
+        <w:t xml:space="preserve"> </w:t>
+      </w:r>
+      <w:proofErr w:type="spellStart"/>
+      <w:r>
+        <w:t>cảm</w:t>
+      </w:r>
+      <w:proofErr w:type="spellEnd"/>
+      <w:r>
+        <w:t xml:space="preserve"> </w:t>
+      </w:r>
+      <w:proofErr w:type="spellStart"/>
+      <w:r>
+        <w:t>ơn</w:t>
+      </w:r>
+      <w:proofErr w:type="spellEnd"/>
+      <w:r>
+        <w:t xml:space="preserve"> </w:t>
+      </w:r>
+      <w:proofErr w:type="spellStart"/>
+      <w:r>
+        <w:t>sâu</w:t>
+      </w:r>
+      <w:proofErr w:type="spellEnd"/>
+      <w:r>
+        <w:t xml:space="preserve"> </w:t>
+      </w:r>
+      <w:proofErr w:type="spellStart"/>
+      <w:r>
+        <w:t>sắc</w:t>
+      </w:r>
+      <w:proofErr w:type="spellEnd"/>
+      <w:r>
+        <w:t xml:space="preserve"> </w:t>
+      </w:r>
+      <w:proofErr w:type="spellStart"/>
+      <w:r>
+        <w:t>đến</w:t>
+      </w:r>
+      <w:proofErr w:type="spellEnd"/>
+      <w:r>
+        <w:t xml:space="preserve"> </w:t>
+      </w:r>
+      <w:proofErr w:type="spellStart"/>
+      <w:r>
+        <w:t>Thầy</w:t>
+      </w:r>
+      <w:proofErr w:type="spellEnd"/>
+      <w:r>
+        <w:t xml:space="preserve"> </w:t>
+      </w:r>
+      <w:proofErr w:type="spellStart"/>
+      <w:r>
+        <w:t>đã</w:t>
+      </w:r>
+      <w:proofErr w:type="spellEnd"/>
+      <w:r>
+        <w:t xml:space="preserve"> </w:t>
+      </w:r>
+      <w:proofErr w:type="spellStart"/>
+      <w:r>
+        <w:t>dạy</w:t>
+      </w:r>
+      <w:proofErr w:type="spellEnd"/>
+      <w:r>
+        <w:t xml:space="preserve"> </w:t>
+      </w:r>
+      <w:proofErr w:type="spellStart"/>
+      <w:r>
+        <w:t>bảo</w:t>
+      </w:r>
+      <w:proofErr w:type="spellEnd"/>
+      <w:r>
+        <w:t xml:space="preserve"> </w:t>
+      </w:r>
+      <w:proofErr w:type="spellStart"/>
+      <w:r>
+        <w:t>và</w:t>
+      </w:r>
+      <w:proofErr w:type="spellEnd"/>
+      <w:r>
+        <w:t xml:space="preserve"> </w:t>
+      </w:r>
+      <w:proofErr w:type="spellStart"/>
+      <w:r>
+        <w:t>hướng</w:t>
+      </w:r>
+      <w:proofErr w:type="spellEnd"/>
+      <w:r>
+        <w:t xml:space="preserve"> </w:t>
+      </w:r>
+      <w:proofErr w:type="spellStart"/>
+      <w:r>
+        <w:t>dẫn</w:t>
+      </w:r>
+      <w:proofErr w:type="spellEnd"/>
+      <w:r>
+        <w:t xml:space="preserve"> </w:t>
+      </w:r>
+      <w:proofErr w:type="spellStart"/>
+      <w:r>
+        <w:t>những</w:t>
+      </w:r>
+      <w:proofErr w:type="spellEnd"/>
+      <w:r>
+        <w:t xml:space="preserve"> </w:t>
+      </w:r>
+      <w:proofErr w:type="spellStart"/>
+      <w:r>
+        <w:t>kiến</w:t>
+      </w:r>
+      <w:proofErr w:type="spellEnd"/>
+      <w:r>
+        <w:t xml:space="preserve"> </w:t>
+      </w:r>
+      <w:proofErr w:type="spellStart"/>
+      <w:r>
+        <w:t>thức</w:t>
+      </w:r>
+      <w:proofErr w:type="spellEnd"/>
+      <w:r>
+        <w:t xml:space="preserve"> </w:t>
+      </w:r>
+      <w:proofErr w:type="spellStart"/>
+      <w:r>
+        <w:t>chuyên</w:t>
+      </w:r>
+      <w:proofErr w:type="spellEnd"/>
+      <w:r>
+        <w:t xml:space="preserve"> </w:t>
+      </w:r>
+      <w:proofErr w:type="spellStart"/>
+      <w:r>
+        <w:t>môn</w:t>
+      </w:r>
+      <w:proofErr w:type="spellEnd"/>
+      <w:r>
+        <w:t xml:space="preserve"> </w:t>
+      </w:r>
+      <w:proofErr w:type="spellStart"/>
+      <w:r>
+        <w:t>cần</w:t>
+      </w:r>
+      <w:proofErr w:type="spellEnd"/>
+      <w:r>
+        <w:t xml:space="preserve"> </w:t>
+      </w:r>
+      <w:proofErr w:type="spellStart"/>
+      <w:r>
+        <w:t>có</w:t>
+      </w:r>
+      <w:proofErr w:type="spellEnd"/>
+      <w:r>
+        <w:t xml:space="preserve"> </w:t>
+      </w:r>
+      <w:proofErr w:type="spellStart"/>
+      <w:r>
+        <w:t>để</w:t>
+      </w:r>
+      <w:proofErr w:type="spellEnd"/>
+      <w:r>
+        <w:t xml:space="preserve"> </w:t>
+      </w:r>
+      <w:proofErr w:type="spellStart"/>
+      <w:r>
+        <w:t>chúng</w:t>
+      </w:r>
+      <w:proofErr w:type="spellEnd"/>
+      <w:r>
+        <w:t xml:space="preserve"> </w:t>
+      </w:r>
+      <w:proofErr w:type="spellStart"/>
+      <w:r>
+        <w:t>em</w:t>
+      </w:r>
+      <w:proofErr w:type="spellEnd"/>
+      <w:r>
+        <w:t xml:space="preserve"> </w:t>
+      </w:r>
+      <w:proofErr w:type="spellStart"/>
+      <w:r>
+        <w:t>áp</w:t>
+      </w:r>
+      <w:proofErr w:type="spellEnd"/>
+      <w:r>
+        <w:t xml:space="preserve"> </w:t>
+      </w:r>
+      <w:proofErr w:type="spellStart"/>
+      <w:r>
+        <w:t>dụng</w:t>
+      </w:r>
+      <w:proofErr w:type="spellEnd"/>
+      <w:r>
+        <w:t xml:space="preserve"> </w:t>
+      </w:r>
+      <w:proofErr w:type="spellStart"/>
+      <w:r>
+        <w:t>tốt</w:t>
+      </w:r>
+      <w:proofErr w:type="spellEnd"/>
+      <w:r>
+        <w:t xml:space="preserve"> </w:t>
+      </w:r>
+      <w:proofErr w:type="spellStart"/>
+      <w:r>
+        <w:t>nhất</w:t>
+      </w:r>
+      <w:proofErr w:type="spellEnd"/>
+      <w:r>
+        <w:t xml:space="preserve"> </w:t>
+      </w:r>
+      <w:proofErr w:type="spellStart"/>
+      <w:r>
+        <w:t>những</w:t>
+      </w:r>
+      <w:proofErr w:type="spellEnd"/>
+      <w:r>
+        <w:t xml:space="preserve"> </w:t>
+      </w:r>
+      <w:proofErr w:type="spellStart"/>
+      <w:r>
+        <w:t>gì</w:t>
+      </w:r>
+      <w:proofErr w:type="spellEnd"/>
+      <w:r>
+        <w:t xml:space="preserve"> </w:t>
+      </w:r>
+      <w:proofErr w:type="spellStart"/>
+      <w:r>
+        <w:t>đã</w:t>
+      </w:r>
+      <w:proofErr w:type="spellEnd"/>
+      <w:r>
+        <w:t xml:space="preserve"> </w:t>
+      </w:r>
+      <w:proofErr w:type="spellStart"/>
+      <w:r>
+        <w:t>được</w:t>
+      </w:r>
+      <w:proofErr w:type="spellEnd"/>
+      <w:r>
+        <w:t xml:space="preserve"> </w:t>
+      </w:r>
+      <w:proofErr w:type="spellStart"/>
+      <w:r>
+        <w:t>học</w:t>
+      </w:r>
+      <w:proofErr w:type="spellEnd"/>
+      <w:r>
+        <w:t xml:space="preserve"> </w:t>
+      </w:r>
+      <w:proofErr w:type="spellStart"/>
+      <w:r>
+        <w:t>trong</w:t>
+      </w:r>
+      <w:proofErr w:type="spellEnd"/>
+      <w:r>
+        <w:t xml:space="preserve"> </w:t>
+      </w:r>
+      <w:proofErr w:type="spellStart"/>
+      <w:r>
+        <w:t>suốt</w:t>
+      </w:r>
+      <w:proofErr w:type="spellEnd"/>
+      <w:r>
+        <w:t xml:space="preserve"> </w:t>
+      </w:r>
+      <w:proofErr w:type="spellStart"/>
+      <w:r>
+        <w:t>thời</w:t>
+      </w:r>
+      <w:proofErr w:type="spellEnd"/>
+      <w:r>
+        <w:t xml:space="preserve"> </w:t>
+      </w:r>
+      <w:proofErr w:type="spellStart"/>
+      <w:r>
+        <w:t>gian</w:t>
+      </w:r>
+      <w:proofErr w:type="spellEnd"/>
+      <w:r>
+        <w:t xml:space="preserve"> qua.</w:t>
+      </w:r>
+    </w:p>
+    <w:p>
+      <w:r>
+        <w:t xml:space="preserve">Trong </w:t>
+      </w:r>
+      <w:proofErr w:type="spellStart"/>
+      <w:r>
+        <w:t>quá</w:t>
+      </w:r>
+      <w:proofErr w:type="spellEnd"/>
+      <w:r>
+        <w:t xml:space="preserve"> </w:t>
+      </w:r>
+      <w:proofErr w:type="spellStart"/>
+      <w:r>
+        <w:t>trình</w:t>
+      </w:r>
+      <w:proofErr w:type="spellEnd"/>
+      <w:r>
+        <w:t xml:space="preserve"> </w:t>
+      </w:r>
+      <w:proofErr w:type="spellStart"/>
+      <w:r>
+        <w:t>thực</w:t>
+      </w:r>
+      <w:proofErr w:type="spellEnd"/>
+      <w:r>
+        <w:t xml:space="preserve"> </w:t>
+      </w:r>
+      <w:proofErr w:type="spellStart"/>
+      <w:r>
+        <w:t>hiện</w:t>
+      </w:r>
+      <w:proofErr w:type="spellEnd"/>
+      <w:r>
+        <w:t xml:space="preserve"> </w:t>
+      </w:r>
+      <w:proofErr w:type="spellStart"/>
+      <w:r>
+        <w:t>và</w:t>
+      </w:r>
+      <w:proofErr w:type="spellEnd"/>
+      <w:r>
+        <w:t xml:space="preserve"> </w:t>
+      </w:r>
+      <w:proofErr w:type="spellStart"/>
+      <w:r>
+        <w:t>làm</w:t>
+      </w:r>
+      <w:proofErr w:type="spellEnd"/>
+      <w:r>
+        <w:t xml:space="preserve"> </w:t>
+      </w:r>
+      <w:proofErr w:type="spellStart"/>
+      <w:r>
+        <w:t>báo</w:t>
+      </w:r>
+      <w:proofErr w:type="spellEnd"/>
+      <w:r>
+        <w:t xml:space="preserve"> </w:t>
+      </w:r>
+      <w:proofErr w:type="spellStart"/>
+      <w:r>
+        <w:t>cáo</w:t>
+      </w:r>
+      <w:proofErr w:type="spellEnd"/>
+      <w:r>
+        <w:t xml:space="preserve">, do </w:t>
+      </w:r>
+      <w:proofErr w:type="spellStart"/>
+      <w:r>
+        <w:t>còn</w:t>
+      </w:r>
+      <w:proofErr w:type="spellEnd"/>
+      <w:r>
+        <w:t xml:space="preserve"> </w:t>
+      </w:r>
+      <w:proofErr w:type="spellStart"/>
+      <w:r>
+        <w:t>thiếu</w:t>
+      </w:r>
+      <w:proofErr w:type="spellEnd"/>
+      <w:r>
+        <w:t xml:space="preserve"> </w:t>
+      </w:r>
+      <w:proofErr w:type="spellStart"/>
+      <w:r>
+        <w:t>nhiều</w:t>
+      </w:r>
+      <w:proofErr w:type="spellEnd"/>
+      <w:r>
+        <w:t xml:space="preserve"> </w:t>
+      </w:r>
+      <w:proofErr w:type="spellStart"/>
+      <w:r>
+        <w:t>kinh</w:t>
+      </w:r>
+      <w:proofErr w:type="spellEnd"/>
+      <w:r>
+        <w:t xml:space="preserve"> </w:t>
+      </w:r>
+      <w:proofErr w:type="spellStart"/>
+      <w:r>
+        <w:t>nghiệm</w:t>
+      </w:r>
+      <w:proofErr w:type="spellEnd"/>
+      <w:r>
+        <w:t xml:space="preserve"> </w:t>
+      </w:r>
+      <w:proofErr w:type="spellStart"/>
+      <w:r>
+        <w:t>thực</w:t>
+      </w:r>
+      <w:proofErr w:type="spellEnd"/>
+      <w:r>
+        <w:t xml:space="preserve"> </w:t>
+      </w:r>
+      <w:proofErr w:type="spellStart"/>
+      <w:r>
+        <w:t>tế</w:t>
+      </w:r>
+      <w:proofErr w:type="spellEnd"/>
+      <w:r>
+        <w:t xml:space="preserve"> </w:t>
+      </w:r>
+      <w:proofErr w:type="spellStart"/>
+      <w:r>
+        <w:t>không</w:t>
+      </w:r>
+      <w:proofErr w:type="spellEnd"/>
+      <w:r>
+        <w:t xml:space="preserve"> </w:t>
+      </w:r>
+      <w:proofErr w:type="spellStart"/>
+      <w:r>
+        <w:t>tránh</w:t>
+      </w:r>
+      <w:proofErr w:type="spellEnd"/>
+      <w:r>
+        <w:t xml:space="preserve"> </w:t>
+      </w:r>
+      <w:proofErr w:type="spellStart"/>
+      <w:r>
+        <w:t>được</w:t>
+      </w:r>
+      <w:proofErr w:type="spellEnd"/>
+      <w:r>
+        <w:t xml:space="preserve"> </w:t>
+      </w:r>
+      <w:proofErr w:type="spellStart"/>
+      <w:r>
+        <w:t>những</w:t>
+      </w:r>
+      <w:proofErr w:type="spellEnd"/>
+      <w:r>
+        <w:t xml:space="preserve"> </w:t>
+      </w:r>
+      <w:proofErr w:type="spellStart"/>
+      <w:r>
+        <w:t>sai</w:t>
+      </w:r>
+      <w:proofErr w:type="spellEnd"/>
+      <w:r>
+        <w:t xml:space="preserve"> </w:t>
+      </w:r>
+      <w:proofErr w:type="spellStart"/>
+      <w:r>
+        <w:t>sót</w:t>
+      </w:r>
+      <w:proofErr w:type="spellEnd"/>
+      <w:r>
+        <w:t xml:space="preserve">. </w:t>
+      </w:r>
+      <w:proofErr w:type="spellStart"/>
+      <w:r>
+        <w:t>Chúng</w:t>
+      </w:r>
+      <w:proofErr w:type="spellEnd"/>
+      <w:r>
+        <w:t xml:space="preserve"> </w:t>
+      </w:r>
+      <w:proofErr w:type="spellStart"/>
+      <w:r>
+        <w:t>em</w:t>
+      </w:r>
+      <w:proofErr w:type="spellEnd"/>
+      <w:r>
+        <w:t xml:space="preserve"> </w:t>
+      </w:r>
+      <w:proofErr w:type="spellStart"/>
+      <w:r>
+        <w:t>rất</w:t>
+      </w:r>
+      <w:proofErr w:type="spellEnd"/>
+      <w:r>
+        <w:t xml:space="preserve"> </w:t>
+      </w:r>
+      <w:proofErr w:type="spellStart"/>
+      <w:r>
+        <w:t>mong</w:t>
+      </w:r>
+      <w:proofErr w:type="spellEnd"/>
+      <w:r>
+        <w:t xml:space="preserve"> </w:t>
+      </w:r>
+      <w:proofErr w:type="spellStart"/>
+      <w:r>
+        <w:t>nhận</w:t>
+      </w:r>
+      <w:proofErr w:type="spellEnd"/>
+      <w:r>
+        <w:t xml:space="preserve"> </w:t>
+      </w:r>
+      <w:proofErr w:type="spellStart"/>
+      <w:r>
+        <w:t>được</w:t>
+      </w:r>
+      <w:proofErr w:type="spellEnd"/>
+      <w:r>
+        <w:t xml:space="preserve"> </w:t>
+      </w:r>
+      <w:proofErr w:type="spellStart"/>
+      <w:r>
+        <w:t>những</w:t>
+      </w:r>
+      <w:proofErr w:type="spellEnd"/>
+      <w:r>
+        <w:t xml:space="preserve"> ý </w:t>
+      </w:r>
+      <w:proofErr w:type="spellStart"/>
+      <w:r>
+        <w:t>kiến</w:t>
+      </w:r>
+      <w:proofErr w:type="spellEnd"/>
+      <w:r>
+        <w:t xml:space="preserve"> </w:t>
+      </w:r>
+      <w:proofErr w:type="spellStart"/>
+      <w:r>
+        <w:t>đóng</w:t>
+      </w:r>
+      <w:proofErr w:type="spellEnd"/>
+      <w:r>
+        <w:t xml:space="preserve"> </w:t>
+      </w:r>
+      <w:proofErr w:type="spellStart"/>
+      <w:r>
+        <w:t>góp</w:t>
+      </w:r>
+      <w:proofErr w:type="spellEnd"/>
+      <w:r>
+        <w:t xml:space="preserve"> </w:t>
+      </w:r>
+      <w:proofErr w:type="spellStart"/>
+      <w:r>
+        <w:t>của</w:t>
+      </w:r>
+      <w:proofErr w:type="spellEnd"/>
+      <w:r>
+        <w:t xml:space="preserve"> </w:t>
+      </w:r>
+      <w:proofErr w:type="spellStart"/>
+      <w:r>
+        <w:t>Thầy</w:t>
+      </w:r>
+      <w:proofErr w:type="spellEnd"/>
+      <w:r>
+        <w:t xml:space="preserve"> </w:t>
+      </w:r>
+      <w:proofErr w:type="spellStart"/>
+      <w:r>
+        <w:t>để</w:t>
+      </w:r>
+      <w:proofErr w:type="spellEnd"/>
+      <w:r>
+        <w:t xml:space="preserve"> </w:t>
+      </w:r>
+      <w:proofErr w:type="spellStart"/>
+      <w:r>
+        <w:t>giúp</w:t>
+      </w:r>
+      <w:proofErr w:type="spellEnd"/>
+      <w:r>
+        <w:t xml:space="preserve"> </w:t>
+      </w:r>
+      <w:proofErr w:type="spellStart"/>
+      <w:r>
+        <w:t>đỡ</w:t>
+      </w:r>
+      <w:proofErr w:type="spellEnd"/>
+      <w:r>
+        <w:t xml:space="preserve"> </w:t>
+      </w:r>
+      <w:proofErr w:type="spellStart"/>
+      <w:r>
+        <w:t>chúng</w:t>
+      </w:r>
+      <w:proofErr w:type="spellEnd"/>
+      <w:r>
+        <w:t xml:space="preserve"> </w:t>
+      </w:r>
+      <w:proofErr w:type="spellStart"/>
+      <w:r>
+        <w:t>em</w:t>
+      </w:r>
+      <w:proofErr w:type="spellEnd"/>
+      <w:r>
+        <w:t xml:space="preserve"> </w:t>
+      </w:r>
+      <w:proofErr w:type="spellStart"/>
+      <w:r>
+        <w:t>trong</w:t>
+      </w:r>
+      <w:proofErr w:type="spellEnd"/>
+      <w:r>
+        <w:t xml:space="preserve"> </w:t>
+      </w:r>
+      <w:proofErr w:type="spellStart"/>
+      <w:r>
+        <w:t>kĩnh</w:t>
+      </w:r>
+      <w:proofErr w:type="spellEnd"/>
+      <w:r>
+        <w:t xml:space="preserve"> </w:t>
+      </w:r>
+      <w:proofErr w:type="spellStart"/>
+      <w:r>
+        <w:t>vững</w:t>
+      </w:r>
+      <w:proofErr w:type="spellEnd"/>
+      <w:r>
+        <w:t xml:space="preserve"> </w:t>
+      </w:r>
+      <w:proofErr w:type="spellStart"/>
+      <w:r>
+        <w:t>này</w:t>
+      </w:r>
+      <w:proofErr w:type="spellEnd"/>
+      <w:r>
+        <w:t xml:space="preserve"> </w:t>
+      </w:r>
+      <w:proofErr w:type="spellStart"/>
+      <w:r>
+        <w:t>được</w:t>
+      </w:r>
+      <w:proofErr w:type="spellEnd"/>
+      <w:r>
+        <w:t xml:space="preserve"> </w:t>
+      </w:r>
+      <w:proofErr w:type="spellStart"/>
+      <w:r>
+        <w:t>hoàn</w:t>
+      </w:r>
+      <w:proofErr w:type="spellEnd"/>
+      <w:r>
+        <w:t xml:space="preserve"> </w:t>
+      </w:r>
+      <w:proofErr w:type="spellStart"/>
+      <w:r>
+        <w:t>thiện</w:t>
+      </w:r>
+      <w:proofErr w:type="spellEnd"/>
+      <w:r>
+        <w:t xml:space="preserve"> </w:t>
+      </w:r>
+      <w:proofErr w:type="spellStart"/>
+      <w:r>
+        <w:t>hơn</w:t>
+      </w:r>
+      <w:proofErr w:type="spellEnd"/>
+      <w:r>
+        <w:t xml:space="preserve">. </w:t>
+      </w:r>
+      <w:proofErr w:type="spellStart"/>
+      <w:r>
+        <w:t>Đó</w:t>
+      </w:r>
+      <w:proofErr w:type="spellEnd"/>
+      <w:r>
+        <w:t xml:space="preserve"> </w:t>
+      </w:r>
+      <w:proofErr w:type="spellStart"/>
+      <w:r>
+        <w:t>là</w:t>
+      </w:r>
+      <w:proofErr w:type="spellEnd"/>
+      <w:r>
+        <w:t xml:space="preserve"> </w:t>
+      </w:r>
+      <w:proofErr w:type="spellStart"/>
+      <w:r>
+        <w:t>hành</w:t>
+      </w:r>
+      <w:proofErr w:type="spellEnd"/>
+      <w:r>
+        <w:t xml:space="preserve"> </w:t>
+      </w:r>
+      <w:proofErr w:type="spellStart"/>
+      <w:r>
+        <w:t>trang</w:t>
+      </w:r>
+      <w:proofErr w:type="spellEnd"/>
+      <w:r>
+        <w:t xml:space="preserve"> </w:t>
+      </w:r>
+      <w:proofErr w:type="spellStart"/>
+      <w:r>
+        <w:t>quý</w:t>
+      </w:r>
+      <w:proofErr w:type="spellEnd"/>
+      <w:r>
+        <w:t xml:space="preserve"> </w:t>
+      </w:r>
+      <w:proofErr w:type="spellStart"/>
+      <w:r>
+        <w:t>giá</w:t>
+      </w:r>
+      <w:proofErr w:type="spellEnd"/>
+      <w:r>
+        <w:t xml:space="preserve"> </w:t>
+      </w:r>
+      <w:proofErr w:type="spellStart"/>
+      <w:r>
+        <w:t>giúp</w:t>
+      </w:r>
+      <w:proofErr w:type="spellEnd"/>
+      <w:r>
+        <w:t xml:space="preserve"> </w:t>
+      </w:r>
+      <w:proofErr w:type="spellStart"/>
+      <w:r>
+        <w:t>chúng</w:t>
+      </w:r>
+      <w:proofErr w:type="spellEnd"/>
+      <w:r>
+        <w:t xml:space="preserve"> </w:t>
+      </w:r>
+      <w:proofErr w:type="spellStart"/>
+      <w:r>
+        <w:t>em</w:t>
+      </w:r>
+      <w:proofErr w:type="spellEnd"/>
+      <w:r>
+        <w:t xml:space="preserve"> </w:t>
+      </w:r>
+      <w:proofErr w:type="spellStart"/>
+      <w:r>
+        <w:t>hoàn</w:t>
+      </w:r>
+      <w:proofErr w:type="spellEnd"/>
+      <w:r>
+        <w:t xml:space="preserve"> </w:t>
+      </w:r>
+      <w:proofErr w:type="spellStart"/>
+      <w:r>
+        <w:t>thiện</w:t>
+      </w:r>
+      <w:proofErr w:type="spellEnd"/>
+      <w:r>
+        <w:t xml:space="preserve"> </w:t>
+      </w:r>
+      <w:proofErr w:type="spellStart"/>
+      <w:r>
+        <w:t>kiến</w:t>
+      </w:r>
+      <w:proofErr w:type="spellEnd"/>
+      <w:r>
+        <w:t xml:space="preserve"> </w:t>
+      </w:r>
+      <w:proofErr w:type="spellStart"/>
+      <w:r>
+        <w:t>thức</w:t>
+      </w:r>
+      <w:proofErr w:type="spellEnd"/>
+      <w:r>
+        <w:t xml:space="preserve"> </w:t>
+      </w:r>
+      <w:proofErr w:type="spellStart"/>
+      <w:r>
+        <w:t>của</w:t>
+      </w:r>
+      <w:proofErr w:type="spellEnd"/>
+      <w:r>
+        <w:t xml:space="preserve"> </w:t>
+      </w:r>
+      <w:proofErr w:type="spellStart"/>
+      <w:r>
+        <w:t>mình</w:t>
+      </w:r>
+      <w:proofErr w:type="spellEnd"/>
+      <w:r>
+        <w:t xml:space="preserve"> </w:t>
+      </w:r>
+      <w:proofErr w:type="spellStart"/>
+      <w:r>
+        <w:t>trong</w:t>
+      </w:r>
+      <w:proofErr w:type="spellEnd"/>
+      <w:r>
+        <w:t xml:space="preserve"> </w:t>
+      </w:r>
+      <w:proofErr w:type="spellStart"/>
+      <w:r>
+        <w:t>chặng</w:t>
+      </w:r>
+      <w:proofErr w:type="spellEnd"/>
+      <w:r>
+        <w:t xml:space="preserve"> </w:t>
+      </w:r>
+      <w:proofErr w:type="spellStart"/>
+      <w:r>
+        <w:t>đường</w:t>
+      </w:r>
+      <w:proofErr w:type="spellEnd"/>
+      <w:r>
+        <w:t xml:space="preserve"> </w:t>
+      </w:r>
+      <w:proofErr w:type="spellStart"/>
+      <w:r>
+        <w:t>sau</w:t>
+      </w:r>
+      <w:proofErr w:type="spellEnd"/>
+      <w:r>
+        <w:t xml:space="preserve"> </w:t>
+      </w:r>
+      <w:proofErr w:type="spellStart"/>
+      <w:r>
+        <w:t>này</w:t>
+      </w:r>
+      <w:proofErr w:type="spellEnd"/>
+      <w:r>
+        <w:t>.</w:t>
+      </w:r>
+    </w:p>
+    <w:p>
+      <w:pPr>
+        <w:sectPr>
+          <w:pgSz w:w="12240" w:h="15840"/>
+          <w:pgMar w:top="1440" w:right="1440" w:bottom="1440" w:left="1440" w:header="720" w:footer="720" w:gutter="0"/>
+          <w:cols w:space="720"/>
+          <w:docGrid w:linePitch="360"/>
+        </w:sectPr>
+      </w:pPr>
+      <w:proofErr w:type="spellStart"/>
+      <w:r>
+        <w:t>Chúng</w:t>
+      </w:r>
+      <w:proofErr w:type="spellEnd"/>
+      <w:r>
+        <w:t xml:space="preserve"> </w:t>
+      </w:r>
+      <w:proofErr w:type="spellStart"/>
+      <w:r>
+        <w:t>em</w:t>
+      </w:r>
+      <w:proofErr w:type="spellEnd"/>
+      <w:r>
+        <w:t xml:space="preserve"> </w:t>
+      </w:r>
+      <w:proofErr w:type="spellStart"/>
+      <w:r>
+        <w:t>xin</w:t>
+      </w:r>
+      <w:proofErr w:type="spellEnd"/>
+      <w:r>
+        <w:t xml:space="preserve"> </w:t>
+      </w:r>
+      <w:proofErr w:type="spellStart"/>
+      <w:r>
+        <w:t>chân</w:t>
+      </w:r>
+      <w:proofErr w:type="spellEnd"/>
+      <w:r>
+        <w:t xml:space="preserve"> </w:t>
+      </w:r>
+      <w:proofErr w:type="spellStart"/>
+      <w:r>
+        <w:t>thành</w:t>
+      </w:r>
+      <w:proofErr w:type="spellEnd"/>
+      <w:r>
+        <w:t xml:space="preserve"> </w:t>
+      </w:r>
+      <w:proofErr w:type="spellStart"/>
+      <w:r>
+        <w:t>cảm</w:t>
+      </w:r>
+      <w:proofErr w:type="spellEnd"/>
+      <w:r>
+        <w:t xml:space="preserve"> </w:t>
+      </w:r>
+      <w:proofErr w:type="spellStart"/>
+      <w:r>
+        <w:t>ơn</w:t>
+      </w:r>
+      <w:proofErr w:type="spellEnd"/>
+      <w:r>
+        <w:t xml:space="preserve"> </w:t>
+      </w:r>
+      <w:proofErr w:type="spellStart"/>
+      <w:r>
+        <w:t>và</w:t>
+      </w:r>
+      <w:proofErr w:type="spellEnd"/>
+      <w:r>
+        <w:t xml:space="preserve"> </w:t>
+      </w:r>
+      <w:proofErr w:type="spellStart"/>
+      <w:r>
+        <w:t>trân</w:t>
+      </w:r>
+      <w:proofErr w:type="spellEnd"/>
+      <w:r>
+        <w:t xml:space="preserve"> </w:t>
+      </w:r>
+      <w:proofErr w:type="spellStart"/>
+      <w:r>
+        <w:t>trọng</w:t>
+      </w:r>
+      <w:proofErr w:type="spellEnd"/>
+      <w:r>
+        <w:t xml:space="preserve"> </w:t>
+      </w:r>
+      <w:proofErr w:type="spellStart"/>
+      <w:r>
+        <w:t>kính</w:t>
+      </w:r>
+      <w:proofErr w:type="spellEnd"/>
+      <w:r>
+        <w:t xml:space="preserve"> </w:t>
+      </w:r>
+      <w:proofErr w:type="spellStart"/>
+      <w:r>
+        <w:t>chào</w:t>
+      </w:r>
+      <w:proofErr w:type="spellEnd"/>
+      <w:r>
+        <w:t xml:space="preserve">! </w:t>
+      </w:r>
+    </w:p>
+    <w:p>
+      <w:pPr>
+        <w:jc w:val="center"/>
+        <w:rPr>
+          <w:b/>
+          <w:bCs/>
+        </w:rPr>
+        <w:sectPr>
+          <w:pgSz w:w="12240" w:h="15840"/>
+          <w:pgMar w:top="1440" w:right="1440" w:bottom="1440" w:left="1440" w:header="720" w:footer="720" w:gutter="0"/>
+          <w:cols w:space="720"/>
+          <w:docGrid w:linePitch="360"/>
+        </w:sectPr>
+      </w:pPr>
+      <w:r>
+        <w:rPr>
+          <w:b/>
+          <w:bCs/>
+        </w:rPr>
+        <w:lastRenderedPageBreak/>
+        <w:t>NHẬN XÉT &amp; ĐÁNH GIÁ CỦA GIẢNG VIÊN HƯỚNG DẪN</w:t>
+      </w:r>
+    </w:p>
+    <w:p>
+      <w:pPr>
+        <w:jc w:val="center"/>
+        <w:rPr>
+          <w:b/>
+          <w:bCs/>
+        </w:rPr>
+        <w:sectPr>
+          <w:pgSz w:w="12240" w:h="15840"/>
+          <w:pgMar w:top="1440" w:right="1440" w:bottom="1440" w:left="1440" w:header="720" w:footer="720" w:gutter="0"/>
+          <w:cols w:space="720"/>
+          <w:docGrid w:linePitch="360"/>
+        </w:sectPr>
+      </w:pPr>
+      <w:r>
+        <w:rPr>
+          <w:b/>
+          <w:bCs/>
+        </w:rPr>
+        <w:lastRenderedPageBreak/>
+        <w:t>MỤC LỤC</w:t>
+      </w:r>
+    </w:p>
+    <w:p>
+      <w:pPr>
+        <w:jc w:val="center"/>
+        <w:rPr>
+          <w:b/>
+          <w:bCs/>
+        </w:rPr>
+        <w:sectPr>
+          <w:pgSz w:w="12240" w:h="15840"/>
+          <w:pgMar w:top="1440" w:right="1440" w:bottom="1440" w:left="1440" w:header="720" w:footer="720" w:gutter="0"/>
+          <w:cols w:space="720"/>
+          <w:docGrid w:linePitch="360"/>
+        </w:sectPr>
+      </w:pPr>
+      <w:r>
+        <w:rPr>
+          <w:b/>
+          <w:bCs/>
+        </w:rPr>
+        <w:lastRenderedPageBreak/>
+        <w:t>DANH MỤC HÌNH ẢNH</w:t>
+      </w:r>
+    </w:p>
+    <w:p>
+      <w:pPr>
+        <w:jc w:val="center"/>
+        <w:rPr>
+          <w:b/>
+          <w:bCs/>
+        </w:rPr>
+        <w:sectPr>
+          <w:pgSz w:w="12240" w:h="15840"/>
+          <w:pgMar w:top="1440" w:right="1440" w:bottom="1440" w:left="1440" w:header="720" w:footer="720" w:gutter="0"/>
+          <w:cols w:space="720"/>
+          <w:docGrid w:linePitch="360"/>
+        </w:sectPr>
+      </w:pPr>
+      <w:r>
+        <w:rPr>
+          <w:b/>
+          <w:bCs/>
+        </w:rPr>
+        <w:lastRenderedPageBreak/>
+        <w:t>CHƯƠNG 1:</w:t>
+      </w:r>
+    </w:p>
+    <w:p>
+      <w:pPr>
+        <w:jc w:val="center"/>
+        <w:rPr>
+          <w:b/>
+          <w:bCs/>
+        </w:rPr>
+      </w:pPr>
+      <w:r>
+        <w:rPr>
+          <w:b/>
+          <w:bCs/>
+        </w:rPr>
+        <w:lastRenderedPageBreak/>
+        <w:t>CHƯƠNG 2:</w:t>
+      </w:r>
+    </w:p>
+    <w:p>
+      <w:pPr>
+        <w:jc w:val="center"/>
+        <w:rPr>
+          <w:b/>
+          <w:bCs/>
+        </w:rPr>
+        <w:sectPr>
+          <w:pgSz w:w="12240" w:h="15840"/>
+          <w:pgMar w:top="1440" w:right="1440" w:bottom="1440" w:left="1440" w:header="720" w:footer="720" w:gutter="0"/>
+          <w:cols w:space="720"/>
+          <w:docGrid w:linePitch="360"/>
+        </w:sectPr>
+      </w:pPr>
+    </w:p>
+    <w:p>
+      <w:pPr>
+        <w:jc w:val="center"/>
+        <w:rPr>
+          <w:b/>
+          <w:bCs/>
+        </w:rPr>
+        <w:sectPr>
+          <w:pgSz w:w="12240" w:h="15840"/>
+          <w:pgMar w:top="1440" w:right="1440" w:bottom="1440" w:left="1440" w:header="720" w:footer="720" w:gutter="0"/>
+          <w:cols w:space="720"/>
+          <w:docGrid w:linePitch="360"/>
+        </w:sectPr>
+      </w:pPr>
+      <w:r>
+        <w:rPr>
+          <w:b/>
+          <w:bCs/>
+        </w:rPr>
+        <w:lastRenderedPageBreak/>
+        <w:t>CHƯƠNG 3:</w:t>
+      </w:r>
+    </w:p>
+    <w:p>
+      <w:pPr>
+        <w:jc w:val="center"/>
+        <w:rPr>
+          <w:b/>
+          <w:bCs/>
+        </w:rPr>
+        <w:sectPr>
+          <w:pgSz w:w="12240" w:h="15840"/>
+          <w:pgMar w:top="1440" w:right="1440" w:bottom="1440" w:left="1440" w:header="720" w:footer="720" w:gutter="0"/>
+          <w:cols w:space="720"/>
+          <w:docGrid w:linePitch="360"/>
+        </w:sectPr>
+      </w:pPr>
+      <w:r>
+        <w:rPr>
+          <w:b/>
+          <w:bCs/>
+        </w:rPr>
+        <w:lastRenderedPageBreak/>
+        <w:t>CHƯƠNG 4:</w:t>
+      </w:r>
+    </w:p>
+    <w:p>
+      <w:pPr>
+        <w:jc w:val="center"/>
+        <w:rPr>
+          <w:b/>
+          <w:bCs/>
+        </w:rPr>
+      </w:pPr>
+      <w:r>
+        <w:rPr>
+          <w:b/>
+          <w:bCs/>
+        </w:rPr>
+        <w:lastRenderedPageBreak/>
+        <w:t>TÀI LIỆU THAM KHẢO</w:t>
+      </w:r>
+    </w:p>
     <w:sectPr>
       <w:pgSz w:w="12240" w:h="15840"/>
       <w:pgMar w:top="1440" w:right="1440" w:bottom="1440" w:left="1440" w:header="720" w:footer="720" w:gutter="0"/>
@@ -1280,6 +3092,27 @@
       <w14:ligatures w14:val="none"/>
     </w:rPr>
   </w:style>
+  <w:style w:type="paragraph" w:styleId="Heading1">
+    <w:name w:val="heading 1"/>
+    <w:basedOn w:val="Normal"/>
+    <w:next w:val="Normal"/>
+    <w:link w:val="Heading1Char"/>
+    <w:uiPriority w:val="9"/>
+    <w:qFormat/>
+    <w:rsid w:val="006D0F84"/>
+    <w:pPr>
+      <w:keepNext/>
+      <w:keepLines/>
+      <w:spacing w:before="240"/>
+      <w:outlineLvl w:val="0"/>
+    </w:pPr>
+    <w:rPr>
+      <w:rFonts w:asciiTheme="majorHAnsi" w:eastAsiaTheme="majorEastAsia" w:hAnsiTheme="majorHAnsi" w:cstheme="majorBidi"/>
+      <w:color w:val="2F5496" w:themeColor="accent1" w:themeShade="BF"/>
+      <w:sz w:val="32"/>
+      <w:szCs w:val="32"/>
+    </w:rPr>
+  </w:style>
   <w:style w:type="character" w:default="1" w:styleId="DefaultParagraphFont">
     <w:name w:val="Default Paragraph Font"/>
     <w:uiPriority w:val="1"/>
@@ -1333,6 +3166,21 @@
       <w:kern w:val="0"/>
       <w:sz w:val="26"/>
       <w:szCs w:val="26"/>
+      <w14:ligatures w14:val="none"/>
+    </w:rPr>
+  </w:style>
+  <w:style w:type="character" w:customStyle="1" w:styleId="Heading1Char">
+    <w:name w:val="Heading 1 Char"/>
+    <w:basedOn w:val="DefaultParagraphFont"/>
+    <w:link w:val="Heading1"/>
+    <w:uiPriority w:val="9"/>
+    <w:rsid w:val="006D0F84"/>
+    <w:rPr>
+      <w:rFonts w:asciiTheme="majorHAnsi" w:eastAsiaTheme="majorEastAsia" w:hAnsiTheme="majorHAnsi" w:cstheme="majorBidi"/>
+      <w:color w:val="2F5496" w:themeColor="accent1" w:themeShade="BF"/>
+      <w:kern w:val="0"/>
+      <w:sz w:val="32"/>
+      <w:szCs w:val="32"/>
       <w14:ligatures w14:val="none"/>
     </w:rPr>
   </w:style>
@@ -1632,4 +3480,16 @@
     </a:ext>
   </a:extLst>
 </a:theme>
+</file>
+
+<file path=customXml/item1.xml><?xml version="1.0" encoding="utf-8"?>
+<b:Sources xmlns:b="http://schemas.openxmlformats.org/officeDocument/2006/bibliography" xmlns="http://schemas.openxmlformats.org/officeDocument/2006/bibliography" SelectedStyle="\IEEE2006OfficeOnline.xsl" StyleName="IEEE" Version="2006"/>
+</file>
+
+<file path=customXml/itemProps1.xml><?xml version="1.0" encoding="utf-8"?>
+<ds:datastoreItem xmlns:ds="http://schemas.openxmlformats.org/officeDocument/2006/customXml" ds:itemID="{6603F1AE-D9E6-42BF-BD80-DE3FDC3324BF}">
+  <ds:schemaRefs>
+    <ds:schemaRef ds:uri="http://schemas.openxmlformats.org/officeDocument/2006/bibliography"/>
+  </ds:schemaRefs>
+</ds:datastoreItem>
 </file>
</xml_diff>